<commit_message>
Update my career goals
</commit_message>
<xml_diff>
--- a/My Career Goals.docx
+++ b/My Career Goals.docx
@@ -112,21 +112,49 @@
           <w:rFonts w:ascii="Calibri" w:eastAsia="Times New Roman" w:hAnsi="Calibri" w:cs="Calibri"/>
           <w:lang w:eastAsia="en-GB"/>
         </w:rPr>
-        <w:t xml:space="preserve">products that have fewer negative impacts on the environment. I believe that Dyson has been embracing this, and designing products with a circular economy in mind is something I feel passionate about. </w:t>
+        <w:t xml:space="preserve">products that have fewer negative impacts on the environment. I believe that Dyson has been </w:t>
       </w:r>
       <w:r>
         <w:rPr>
           <w:rFonts w:ascii="Calibri" w:eastAsia="Times New Roman" w:hAnsi="Calibri" w:cs="Calibri"/>
           <w:lang w:eastAsia="en-GB"/>
         </w:rPr>
-        <w:t xml:space="preserve"> </w:t>
+        <w:t>adapting to this ideology,</w:t>
       </w:r>
       <w:r>
         <w:rPr>
           <w:rFonts w:ascii="Calibri" w:eastAsia="Times New Roman" w:hAnsi="Calibri" w:cs="Calibri"/>
           <w:lang w:eastAsia="en-GB"/>
         </w:rPr>
-        <w:t>In the future, I hope to obtain a role in which I can increased the public’s ability to make such decision, make the impossible possible, and work on projects that reflect my morals. I strongly believe that I could achieve these goals while working at Dyson.</w:t>
+        <w:t xml:space="preserve"> and designing products with a circular economy in mind is something I feel passionate about</w:t>
+      </w:r>
+      <w:r>
+        <w:rPr>
+          <w:rFonts w:ascii="Calibri" w:eastAsia="Times New Roman" w:hAnsi="Calibri" w:cs="Calibri"/>
+          <w:lang w:eastAsia="en-GB"/>
+        </w:rPr>
+        <w:t>.</w:t>
+      </w:r>
+      <w:r>
+        <w:rPr>
+          <w:rFonts w:ascii="Calibri" w:eastAsia="Times New Roman" w:hAnsi="Calibri" w:cs="Calibri"/>
+          <w:lang w:eastAsia="en-GB"/>
+        </w:rPr>
+        <w:t xml:space="preserve"> </w:t>
+      </w:r>
+      <w:r>
+        <w:rPr>
+          <w:rFonts w:ascii="Calibri" w:eastAsia="Times New Roman" w:hAnsi="Calibri" w:cs="Calibri"/>
+          <w:lang w:eastAsia="en-GB"/>
+        </w:rPr>
+        <w:t xml:space="preserve"> </w:t>
+      </w:r>
+      <w:r>
+        <w:rPr>
+          <w:rFonts w:ascii="Calibri" w:eastAsia="Times New Roman" w:hAnsi="Calibri" w:cs="Calibri"/>
+          <w:lang w:eastAsia="en-GB"/>
+        </w:rPr>
+        <w:t>In the future, I hope to obtain a role in which I can increase the public’s ability to make such decision, make the impossible possible, and work on projects that reflect my morals. I strongly believe that I could achieve these goals while working at Dyson.</w:t>
       </w:r>
     </w:p>
     <w:p>

</xml_diff>